<commit_message>
Bentley old logo replaced with new one.
git-svn-id: svn://127.0.0.1/Core@9860 17c802ae-cbca-534c-9e8e-6d19a4926c45
</commit_message>
<xml_diff>
--- a/trunk/doc/readme_exnm04070001en_updt38.docx
+++ b/trunk/doc/readme_exnm04070001en_updt38.docx
@@ -2,10 +2,6 @@
 <file path=word/document.xml><?xml version="1.0" encoding="utf-8"?>
 <w:document xmlns:wpc="http://schemas.microsoft.com/office/word/2010/wordprocessingCanvas" xmlns:mc="http://schemas.openxmlformats.org/markup-compatibility/2006" xmlns:o="urn:schemas-microsoft-com:office:office" xmlns:r="http://schemas.openxmlformats.org/officeDocument/2006/relationships" xmlns:m="http://schemas.openxmlformats.org/officeDocument/2006/math" xmlns:v="urn:schemas-microsoft-com:vml" xmlns:wp14="http://schemas.microsoft.com/office/word/2010/wordprocessingDrawing" xmlns:wp="http://schemas.openxmlformats.org/drawingml/2006/wordprocessingDrawing" xmlns:w10="urn:schemas-microsoft-com:office:word" xmlns:w="http://schemas.openxmlformats.org/wordprocessingml/2006/main" xmlns:w14="http://schemas.microsoft.com/office/word/2010/wordml" xmlns:w15="http://schemas.microsoft.com/office/word/2012/wordml" xmlns:wpg="http://schemas.microsoft.com/office/word/2010/wordprocessingGroup" xmlns:wpi="http://schemas.microsoft.com/office/word/2010/wordprocessingInk" xmlns:wne="http://schemas.microsoft.com/office/word/2006/wordml" xmlns:wps="http://schemas.microsoft.com/office/word/2010/wordprocessingShape" mc:Ignorable="w14 w15 wp14">
   <w:body>
-    <w:p/>
-    <w:p/>
-    <w:p/>
-    <w:p/>
     <w:p>
       <w:bookmarkStart w:id="0" w:name="_GoBack"/>
       <w:bookmarkEnd w:id="0"/>
@@ -15,6 +11,10 @@
     <w:p/>
     <w:p/>
     <w:p/>
+    <w:p/>
+    <w:p/>
+    <w:p/>
+    <w:p/>
     <w:p>
       <w:r>
         <w:rPr>
@@ -22,10 +22,10 @@
           <w:lang w:val="en-US" w:eastAsia="en-US"/>
         </w:rPr>
         <w:drawing>
-          <wp:inline distT="0" distB="0" distL="0" distR="0">
-            <wp:extent cx="3285490" cy="808355"/>
-            <wp:effectExtent l="19050" t="0" r="0" b="0"/>
-            <wp:docPr id="1" name="Picture 1" descr="BentleyLOGO_4C_complete"/>
+          <wp:inline distT="0" distB="0" distL="0" distR="0" wp14:anchorId="7F5A14E0" wp14:editId="3DDFDDAC">
+            <wp:extent cx="3484245" cy="810260"/>
+            <wp:effectExtent l="0" t="0" r="1905" b="8890"/>
+            <wp:docPr id="6" name="Picture 6" descr="C:\Users\Upendra.Hukeri\AppData\Local\Microsoft\Windows\INetCache\Content.Word\Bentley_Logo_RGB_complete.png"/>
             <wp:cNvGraphicFramePr>
               <a:graphicFrameLocks xmlns:a="http://schemas.openxmlformats.org/drawingml/2006/main" noChangeAspect="1"/>
             </wp:cNvGraphicFramePr>
@@ -33,13 +33,19 @@
               <a:graphicData uri="http://schemas.openxmlformats.org/drawingml/2006/picture">
                 <pic:pic xmlns:pic="http://schemas.openxmlformats.org/drawingml/2006/picture">
                   <pic:nvPicPr>
-                    <pic:cNvPr id="0" name="Picture 1" descr="BentleyLOGO_4C_complete"/>
+                    <pic:cNvPr id="0" name="Picture 12" descr="C:\Users\Upendra.Hukeri\AppData\Local\Microsoft\Windows\INetCache\Content.Word\Bentley_Logo_RGB_complete.png"/>
                     <pic:cNvPicPr>
                       <a:picLocks noChangeAspect="1" noChangeArrowheads="1"/>
                     </pic:cNvPicPr>
                   </pic:nvPicPr>
                   <pic:blipFill>
-                    <a:blip r:embed="rId7" cstate="print"/>
+                    <a:blip r:embed="rId7" cstate="print">
+                      <a:extLst>
+                        <a:ext uri="{28A0092B-C50C-407E-A947-70E740481C1C}">
+                          <a14:useLocalDpi xmlns:a14="http://schemas.microsoft.com/office/drawing/2010/main" val="0"/>
+                        </a:ext>
+                      </a:extLst>
+                    </a:blip>
                     <a:srcRect/>
                     <a:stretch>
                       <a:fillRect/>
@@ -48,17 +54,14 @@
                   <pic:spPr bwMode="auto">
                     <a:xfrm>
                       <a:off x="0" y="0"/>
-                      <a:ext cx="3285490" cy="808355"/>
+                      <a:ext cx="3484245" cy="810260"/>
                     </a:xfrm>
                     <a:prstGeom prst="rect">
                       <a:avLst/>
                     </a:prstGeom>
                     <a:noFill/>
-                    <a:ln w="9525">
+                    <a:ln>
                       <a:noFill/>
-                      <a:miter lim="800000"/>
-                      <a:headEnd/>
-                      <a:tailEnd/>
                     </a:ln>
                   </pic:spPr>
                 </pic:pic>
@@ -74,21 +77,11 @@
       <w:pPr>
         <w:pStyle w:val="coverinfo"/>
       </w:pPr>
-      <w:r>
-        <w:fldChar w:fldCharType="begin"/>
-      </w:r>
-      <w:r>
-        <w:instrText xml:space="preserve"> DOCPROPERTY  $Product$  \* MERGEFORMAT </w:instrText>
-      </w:r>
-      <w:r>
-        <w:fldChar w:fldCharType="separate"/>
-      </w:r>
-      <w:r>
-        <w:t>Network Manager</w:t>
-      </w:r>
-      <w:r>
-        <w:fldChar w:fldCharType="end"/>
-      </w:r>
+      <w:fldSimple w:instr=" DOCPROPERTY  $Product$  \* MERGEFORMAT ">
+        <w:r>
+          <w:t>Network Manager</w:t>
+        </w:r>
+      </w:fldSimple>
     </w:p>
     <w:p>
       <w:pPr>
@@ -141,11 +134,21 @@
       <w:r>
         <w:t xml:space="preserve"> Fix </w:t>
       </w:r>
-      <w:fldSimple w:instr=" DOCPROPERTY  &quot;$Fix Number$&quot;  \* MERGEFORMAT ">
-        <w:r>
-          <w:t>38</w:t>
-        </w:r>
-      </w:fldSimple>
+      <w:r>
+        <w:fldChar w:fldCharType="begin"/>
+      </w:r>
+      <w:r>
+        <w:instrText xml:space="preserve"> DOCPROPERTY  "$Fix Number$"  \* MERGEFORMAT </w:instrText>
+      </w:r>
+      <w:r>
+        <w:fldChar w:fldCharType="separate"/>
+      </w:r>
+      <w:r>
+        <w:t>38</w:t>
+      </w:r>
+      <w:r>
+        <w:fldChar w:fldCharType="end"/>
+      </w:r>
     </w:p>
     <w:p>
       <w:pPr>
@@ -548,62 +551,49 @@
       <w:r>
         <w:t xml:space="preserve">This document defines the changes made to the </w:t>
       </w:r>
-      <w:r>
-        <w:fldChar w:fldCharType="begin"/>
-      </w:r>
-      <w:r>
-        <w:instrText xml:space="preserve"> DOCPROPE</w:instrText>
-      </w:r>
-      <w:r>
-        <w:instrText xml:space="preserve">RTY  $Product$  \* MERGEFORMAT </w:instrText>
-      </w:r>
-      <w:r>
-        <w:fldChar w:fldCharType="separate"/>
-      </w:r>
-      <w:r>
-        <w:t>Network Manager</w:t>
-      </w:r>
-      <w:r>
-        <w:fldChar w:fldCharType="end"/>
-      </w:r>
-      <w:r>
-        <w:fldChar w:fldCharType="begin"/>
-      </w:r>
-      <w:r>
-        <w:instrText xml:space="preserve"> SUBJECT   \* MERGEFORMAT </w:instrText>
-      </w:r>
-      <w:r>
-        <w:fldChar w:fldCharType="end"/>
-      </w:r>
-      <w:r>
-        <w:t xml:space="preserve"> </w:t>
-      </w:r>
-      <w:r>
-        <w:t xml:space="preserve">product for </w:t>
-      </w:r>
-      <w:r>
-        <w:fldChar w:fldCharType="begin"/>
-      </w:r>
-      <w:r>
-        <w:instrText xml:space="preserve"> DOCPROPERTY  "$Base Release$"  \* MERGEFORMAT </w:instrText>
-      </w:r>
-      <w:r>
-        <w:fldChar w:fldCharType="separate"/>
-      </w:r>
-      <w:r>
-        <w:t>4.7.0.x</w:t>
-      </w:r>
-      <w:r>
-        <w:fldChar w:fldCharType="end"/>
-      </w:r>
-      <w:r>
-        <w:t xml:space="preserve"> Fix </w:t>
-      </w:r>
-      <w:fldSimple w:instr=" DOCPROPERTY  &quot;$Fix Number$&quot;  \* MERGEFORMAT ">
+      <w:fldSimple w:instr=" DOCPROPERTY  $Product$  \* MERGEFORMAT ">
         <w:r>
-          <w:t>38</w:t>
+          <w:t>Network Manager</w:t>
         </w:r>
       </w:fldSimple>
+      <w:r>
+        <w:fldChar w:fldCharType="begin"/>
+      </w:r>
+      <w:r>
+        <w:instrText xml:space="preserve"> SUBJECT   \* MERGEFORMAT </w:instrText>
+      </w:r>
+      <w:r>
+        <w:fldChar w:fldCharType="end"/>
+      </w:r>
+      <w:r>
+        <w:t xml:space="preserve"> </w:t>
+      </w:r>
+      <w:r>
+        <w:t xml:space="preserve">product for </w:t>
+      </w:r>
+      <w:fldSimple w:instr=" DOCPROPERTY  &quot;$Base Release$&quot;  \* MERGEFORMAT ">
+        <w:r>
+          <w:t>4.7.0.x</w:t>
+        </w:r>
+      </w:fldSimple>
+      <w:r>
+        <w:t xml:space="preserve"> Fix </w:t>
+      </w:r>
+      <w:r>
+        <w:fldChar w:fldCharType="begin"/>
+      </w:r>
+      <w:r>
+        <w:instrText xml:space="preserve"> DOCPROPERTY  "$Fix Number$"  \* MERGEFORMAT </w:instrText>
+      </w:r>
+      <w:r>
+        <w:fldChar w:fldCharType="separate"/>
+      </w:r>
+      <w:r>
+        <w:t>38</w:t>
+      </w:r>
+      <w:r>
+        <w:fldChar w:fldCharType="end"/>
+      </w:r>
       <w:r>
         <w:t xml:space="preserve"> </w:t>
       </w:r>
@@ -682,21 +672,11 @@
             <w:pPr>
               <w:pStyle w:val="TableText"/>
             </w:pPr>
-            <w:r>
-              <w:fldChar w:fldCharType="begin"/>
-            </w:r>
-            <w:r>
-              <w:instrText xml:space="preserve"> DOCPROPERTY  "$Base Release$"  \* MERGEFORMAT </w:instrText>
-            </w:r>
-            <w:r>
-              <w:fldChar w:fldCharType="separate"/>
-            </w:r>
-            <w:r>
-              <w:t>4.7.0.x</w:t>
-            </w:r>
-            <w:r>
-              <w:fldChar w:fldCharType="end"/>
-            </w:r>
+            <w:fldSimple w:instr=" DOCPROPERTY  &quot;$Base Release$&quot;  \* MERGEFORMAT ">
+              <w:r>
+                <w:t>4.7.0.x</w:t>
+              </w:r>
+            </w:fldSimple>
           </w:p>
         </w:tc>
       </w:tr>
@@ -2198,7 +2178,7 @@
             <w:fldChar w:fldCharType="separate"/>
           </w:r>
           <w:r>
-            <w:t>24-Feb-16</w:t>
+            <w:t>25-Feb-16</w:t>
           </w:r>
           <w:r>
             <w:fldChar w:fldCharType="end"/>
@@ -2274,10 +2254,10 @@
       <w:tblLook w:val="01E0" w:firstRow="1" w:lastRow="1" w:firstColumn="1" w:lastColumn="1" w:noHBand="0" w:noVBand="0"/>
     </w:tblPr>
     <w:tblGrid>
-      <w:gridCol w:w="3539"/>
-      <w:gridCol w:w="2415"/>
-      <w:gridCol w:w="2656"/>
-      <w:gridCol w:w="1460"/>
+      <w:gridCol w:w="3577"/>
+      <w:gridCol w:w="2402"/>
+      <w:gridCol w:w="2643"/>
+      <w:gridCol w:w="1448"/>
     </w:tblGrid>
     <w:tr>
       <w:trPr>
@@ -2297,10 +2277,10 @@
               <w:lang w:val="en-US" w:eastAsia="en-US"/>
             </w:rPr>
             <w:drawing>
-              <wp:inline distT="0" distB="0" distL="0" distR="0" wp14:anchorId="44F02CDB" wp14:editId="4CF5A693">
-                <wp:extent cx="2028825" cy="495300"/>
-                <wp:effectExtent l="0" t="0" r="9525" b="0"/>
-                <wp:docPr id="2" name="Picture 2" descr="BentleyLOGO_4C_no-tag"/>
+              <wp:inline distT="0" distB="0" distL="0" distR="0" wp14:anchorId="09EDF2E6" wp14:editId="088C13D6">
+                <wp:extent cx="2134800" cy="496800"/>
+                <wp:effectExtent l="0" t="0" r="0" b="0"/>
+                <wp:docPr id="1" name="Picture 1" descr="C:\Users\Upendra.Hukeri\Desktop\Bentley_logos\RGB-Web\Bentley_Logo_RGB_No_B_No_tag.png"/>
                 <wp:cNvGraphicFramePr>
                   <a:graphicFrameLocks xmlns:a="http://schemas.openxmlformats.org/drawingml/2006/main" noChangeAspect="1"/>
                 </wp:cNvGraphicFramePr>
@@ -2308,7 +2288,7 @@
                   <a:graphicData uri="http://schemas.openxmlformats.org/drawingml/2006/picture">
                     <pic:pic xmlns:pic="http://schemas.openxmlformats.org/drawingml/2006/picture">
                       <pic:nvPicPr>
-                        <pic:cNvPr id="0" name="Picture 2" descr="BentleyLOGO_4C_no-tag"/>
+                        <pic:cNvPr id="0" name="Picture 1" descr="C:\Users\Upendra.Hukeri\Desktop\Bentley_logos\RGB-Web\Bentley_Logo_RGB_No_B_No_tag.png"/>
                         <pic:cNvPicPr>
                           <a:picLocks noChangeAspect="1" noChangeArrowheads="1"/>
                         </pic:cNvPicPr>
@@ -2329,7 +2309,7 @@
                       <pic:spPr bwMode="auto">
                         <a:xfrm>
                           <a:off x="0" y="0"/>
-                          <a:ext cx="2028825" cy="495300"/>
+                          <a:ext cx="2134800" cy="496800"/>
                         </a:xfrm>
                         <a:prstGeom prst="rect">
                           <a:avLst/>
@@ -2359,21 +2339,11 @@
               <w:rStyle w:val="HighlightText"/>
             </w:rPr>
           </w:pPr>
-          <w:r>
-            <w:fldChar w:fldCharType="begin"/>
-          </w:r>
-          <w:r>
-            <w:instrText xml:space="preserve"> DOCPROPERTY  $Product$  \* MERGEFORMAT </w:instrText>
-          </w:r>
-          <w:r>
-            <w:fldChar w:fldCharType="separate"/>
-          </w:r>
-          <w:r>
-            <w:t>Network Manager</w:t>
-          </w:r>
-          <w:r>
-            <w:fldChar w:fldCharType="end"/>
-          </w:r>
+          <w:fldSimple w:instr=" DOCPROPERTY  $Product$  \* MERGEFORMAT ">
+            <w:r>
+              <w:t>Network Manager</w:t>
+            </w:r>
+          </w:fldSimple>
           <w:r>
             <w:t xml:space="preserve"> Fix Release Notes</w:t>
           </w:r>
@@ -2420,29 +2390,29 @@
           <w:vAlign w:val="center"/>
         </w:tcPr>
         <w:p>
+          <w:fldSimple w:instr=" DOCPROPERTY  &quot;$Base Release$&quot;  \* MERGEFORMAT ">
+            <w:r>
+              <w:t>4.7.0.x</w:t>
+            </w:r>
+          </w:fldSimple>
+          <w:r>
+            <w:t xml:space="preserve"> Fix </w:t>
+          </w:r>
           <w:r>
             <w:fldChar w:fldCharType="begin"/>
           </w:r>
           <w:r>
-            <w:instrText xml:space="preserve"> DOCPROPERTY  "$Base Release$"  \* MERGEFORMAT </w:instrText>
+            <w:instrText xml:space="preserve"> DOCPROPERTY  "$Fix Number$"  \* MERGEFORMAT </w:instrText>
           </w:r>
           <w:r>
             <w:fldChar w:fldCharType="separate"/>
           </w:r>
           <w:r>
-            <w:t>4.7.0.x</w:t>
+            <w:t>38</w:t>
           </w:r>
           <w:r>
             <w:fldChar w:fldCharType="end"/>
           </w:r>
-          <w:r>
-            <w:t xml:space="preserve"> Fix </w:t>
-          </w:r>
-          <w:fldSimple w:instr=" DOCPROPERTY  &quot;$Fix Number$&quot;  \* MERGEFORMAT ">
-            <w:r>
-              <w:t>38</w:t>
-            </w:r>
-          </w:fldSimple>
           <w:r>
             <w:fldChar w:fldCharType="begin"/>
           </w:r>
@@ -2466,21 +2436,11 @@
           <w:r>
             <w:t xml:space="preserve">: </w:t>
           </w:r>
-          <w:r>
-            <w:fldChar w:fldCharType="begin"/>
-          </w:r>
-          <w:r>
-            <w:instrText xml:space="preserve"> DOCPROPERTY  "$Release Date$"  \* MERGEFORMAT </w:instrText>
-          </w:r>
-          <w:r>
-            <w:fldChar w:fldCharType="separate"/>
-          </w:r>
-          <w:r>
-            <w:t>24th Feb 2016</w:t>
-          </w:r>
-          <w:r>
-            <w:fldChar w:fldCharType="end"/>
-          </w:r>
+          <w:fldSimple w:instr=" DOCPROPERTY  &quot;$Release Date$&quot;  \* MERGEFORMAT ">
+            <w:r>
+              <w:t>24th Feb 2016</w:t>
+            </w:r>
+          </w:fldSimple>
         </w:p>
       </w:tc>
       <w:tc>
@@ -2505,7 +2465,7 @@
             <w:rPr>
               <w:noProof/>
             </w:rPr>
-            <w:t>1</w:t>
+            <w:t>2</w:t>
           </w:r>
           <w:r>
             <w:rPr>

</xml_diff>

<commit_message>
Added TFS Defect 78974
git-svn-id: svn://127.0.0.1/Core@9863 17c802ae-cbca-534c-9e8e-6d19a4926c45
</commit_message>
<xml_diff>
--- a/trunk/doc/readme_exnm04070001en_updt38.docx
+++ b/trunk/doc/readme_exnm04070001en_updt38.docx
@@ -2,10 +2,7 @@
 <file path=word/document.xml><?xml version="1.0" encoding="utf-8"?>
 <w:document xmlns:wpc="http://schemas.microsoft.com/office/word/2010/wordprocessingCanvas" xmlns:mc="http://schemas.openxmlformats.org/markup-compatibility/2006" xmlns:o="urn:schemas-microsoft-com:office:office" xmlns:r="http://schemas.openxmlformats.org/officeDocument/2006/relationships" xmlns:m="http://schemas.openxmlformats.org/officeDocument/2006/math" xmlns:v="urn:schemas-microsoft-com:vml" xmlns:wp14="http://schemas.microsoft.com/office/word/2010/wordprocessingDrawing" xmlns:wp="http://schemas.openxmlformats.org/drawingml/2006/wordprocessingDrawing" xmlns:w10="urn:schemas-microsoft-com:office:word" xmlns:w="http://schemas.openxmlformats.org/wordprocessingml/2006/main" xmlns:w14="http://schemas.microsoft.com/office/word/2010/wordml" xmlns:w15="http://schemas.microsoft.com/office/word/2012/wordml" xmlns:wpg="http://schemas.microsoft.com/office/word/2010/wordprocessingGroup" xmlns:wpi="http://schemas.microsoft.com/office/word/2010/wordprocessingInk" xmlns:wne="http://schemas.microsoft.com/office/word/2006/wordml" xmlns:wps="http://schemas.microsoft.com/office/word/2010/wordprocessingShape" mc:Ignorable="w14 w15 wp14">
   <w:body>
-    <w:p>
-      <w:bookmarkStart w:id="0" w:name="_GoBack"/>
-      <w:bookmarkEnd w:id="0"/>
-    </w:p>
+    <w:p/>
     <w:p/>
     <w:p/>
     <w:p/>
@@ -77,11 +74,21 @@
       <w:pPr>
         <w:pStyle w:val="coverinfo"/>
       </w:pPr>
-      <w:fldSimple w:instr=" DOCPROPERTY  $Product$  \* MERGEFORMAT ">
-        <w:r>
-          <w:t>Network Manager</w:t>
-        </w:r>
-      </w:fldSimple>
+      <w:r>
+        <w:fldChar w:fldCharType="begin"/>
+      </w:r>
+      <w:r>
+        <w:instrText xml:space="preserve"> DOCPROPERTY  $Product$  \* MERGEFORMAT </w:instrText>
+      </w:r>
+      <w:r>
+        <w:fldChar w:fldCharType="separate"/>
+      </w:r>
+      <w:r>
+        <w:t>Network Manager</w:t>
+      </w:r>
+      <w:r>
+        <w:fldChar w:fldCharType="end"/>
+      </w:r>
     </w:p>
     <w:p>
       <w:pPr>
@@ -134,21 +141,11 @@
       <w:r>
         <w:t xml:space="preserve"> Fix </w:t>
       </w:r>
-      <w:r>
-        <w:fldChar w:fldCharType="begin"/>
-      </w:r>
-      <w:r>
-        <w:instrText xml:space="preserve"> DOCPROPERTY  "$Fix Number$"  \* MERGEFORMAT </w:instrText>
-      </w:r>
-      <w:r>
-        <w:fldChar w:fldCharType="separate"/>
-      </w:r>
-      <w:r>
-        <w:t>38</w:t>
-      </w:r>
-      <w:r>
-        <w:fldChar w:fldCharType="end"/>
-      </w:r>
+      <w:fldSimple w:instr=" DOCPROPERTY  &quot;$Fix Number$&quot;  \* MERGEFORMAT ">
+        <w:r>
+          <w:t>38</w:t>
+        </w:r>
+      </w:fldSimple>
     </w:p>
     <w:p>
       <w:pPr>
@@ -256,7 +253,7 @@
         <w:rPr>
           <w:noProof/>
         </w:rPr>
-        <w:instrText xml:space="preserve"> PAGEREF _Toc444089243 \h </w:instrText>
+        <w:instrText xml:space="preserve"> PAGEREF _Toc444871279 \h </w:instrText>
       </w:r>
       <w:r>
         <w:rPr>
@@ -334,7 +331,7 @@
         <w:rPr>
           <w:noProof/>
         </w:rPr>
-        <w:instrText xml:space="preserve"> PAGEREF _Toc444089244 \h </w:instrText>
+        <w:instrText xml:space="preserve"> PAGEREF _Toc444871280 \h </w:instrText>
       </w:r>
       <w:r>
         <w:rPr>
@@ -412,7 +409,7 @@
         <w:rPr>
           <w:noProof/>
         </w:rPr>
-        <w:instrText xml:space="preserve"> PAGEREF _Toc444089245 \h </w:instrText>
+        <w:instrText xml:space="preserve"> PAGEREF _Toc444871281 \h </w:instrText>
       </w:r>
       <w:r>
         <w:rPr>
@@ -490,7 +487,7 @@
         <w:rPr>
           <w:noProof/>
         </w:rPr>
-        <w:instrText xml:space="preserve"> PAGEREF _Toc444089246 \h </w:instrText>
+        <w:instrText xml:space="preserve"> PAGEREF _Toc444871282 \h </w:instrText>
       </w:r>
       <w:r>
         <w:rPr>
@@ -507,7 +504,7 @@
         <w:rPr>
           <w:noProof/>
         </w:rPr>
-        <w:t>2</w:t>
+        <w:t>3</w:t>
       </w:r>
       <w:r>
         <w:rPr>
@@ -520,10 +517,16 @@
       <w:r>
         <w:fldChar w:fldCharType="end"/>
       </w:r>
+      <w:bookmarkStart w:id="0" w:name="_GoBack"/>
+      <w:bookmarkEnd w:id="0"/>
     </w:p>
     <w:p>
       <w:pPr>
         <w:pStyle w:val="Heading1"/>
+        <w:numPr>
+          <w:ilvl w:val="0"/>
+          <w:numId w:val="0"/>
+        </w:numPr>
       </w:pPr>
       <w:r>
         <w:br w:type="page"/>
@@ -537,7 +540,7 @@
           <w:numId w:val="23"/>
         </w:numPr>
       </w:pPr>
-      <w:bookmarkStart w:id="1" w:name="_Toc444089243"/>
+      <w:bookmarkStart w:id="1" w:name="_Toc444871279"/>
       <w:r>
         <w:lastRenderedPageBreak/>
         <w:t>Introduction</w:t>
@@ -551,50 +554,63 @@
       <w:r>
         <w:t xml:space="preserve">This document defines the changes made to the </w:t>
       </w:r>
-      <w:fldSimple w:instr=" DOCPROPERTY  $Product$  \* MERGEFORMAT ">
+      <w:r>
+        <w:fldChar w:fldCharType="begin"/>
+      </w:r>
+      <w:r>
+        <w:instrText xml:space="preserve"> DOCPROPE</w:instrText>
+      </w:r>
+      <w:r>
+        <w:instrText xml:space="preserve">RTY  $Product$  \* MERGEFORMAT </w:instrText>
+      </w:r>
+      <w:r>
+        <w:fldChar w:fldCharType="separate"/>
+      </w:r>
+      <w:r>
+        <w:t>Network Manager</w:t>
+      </w:r>
+      <w:r>
+        <w:fldChar w:fldCharType="end"/>
+      </w:r>
+      <w:r>
+        <w:fldChar w:fldCharType="begin"/>
+      </w:r>
+      <w:r>
+        <w:instrText xml:space="preserve"> SUBJECT   \* MERGEFORMAT </w:instrText>
+      </w:r>
+      <w:r>
+        <w:fldChar w:fldCharType="end"/>
+      </w:r>
+      <w:r>
+        <w:t xml:space="preserve"> </w:t>
+      </w:r>
+      <w:r>
+        <w:t xml:space="preserve">product for </w:t>
+      </w:r>
+      <w:r>
+        <w:fldChar w:fldCharType="begin"/>
+      </w:r>
+      <w:r>
+        <w:instrText xml:space="preserve"> DOCPROPERTY  "$Base Release$"  \* MERGEFORMAT </w:instrText>
+      </w:r>
+      <w:r>
+        <w:fldChar w:fldCharType="separate"/>
+      </w:r>
+      <w:r>
+        <w:t>4.7.0.x</w:t>
+      </w:r>
+      <w:r>
+        <w:fldChar w:fldCharType="end"/>
+      </w:r>
+      <w:r>
+        <w:t xml:space="preserve"> Fix </w:t>
+      </w:r>
+      <w:fldSimple w:instr=" DOCPROPERTY  &quot;$Fix Number$&quot;  \* MERGEFORMAT ">
         <w:r>
-          <w:t>Network Manager</w:t>
+          <w:t>38</w:t>
         </w:r>
       </w:fldSimple>
       <w:r>
-        <w:fldChar w:fldCharType="begin"/>
-      </w:r>
-      <w:r>
-        <w:instrText xml:space="preserve"> SUBJECT   \* MERGEFORMAT </w:instrText>
-      </w:r>
-      <w:r>
-        <w:fldChar w:fldCharType="end"/>
-      </w:r>
-      <w:r>
-        <w:t xml:space="preserve"> </w:t>
-      </w:r>
-      <w:r>
-        <w:t xml:space="preserve">product for </w:t>
-      </w:r>
-      <w:fldSimple w:instr=" DOCPROPERTY  &quot;$Base Release$&quot;  \* MERGEFORMAT ">
-        <w:r>
-          <w:t>4.7.0.x</w:t>
-        </w:r>
-      </w:fldSimple>
-      <w:r>
-        <w:t xml:space="preserve"> Fix </w:t>
-      </w:r>
-      <w:r>
-        <w:fldChar w:fldCharType="begin"/>
-      </w:r>
-      <w:r>
-        <w:instrText xml:space="preserve"> DOCPROPERTY  "$Fix Number$"  \* MERGEFORMAT </w:instrText>
-      </w:r>
-      <w:r>
-        <w:fldChar w:fldCharType="separate"/>
-      </w:r>
-      <w:r>
-        <w:t>38</w:t>
-      </w:r>
-      <w:r>
-        <w:fldChar w:fldCharType="end"/>
-      </w:r>
-      <w:r>
         <w:t xml:space="preserve"> </w:t>
       </w:r>
       <w:r>
@@ -610,7 +626,7 @@
       <w:pPr>
         <w:pStyle w:val="Heading1"/>
       </w:pPr>
-      <w:bookmarkStart w:id="2" w:name="_Toc444089244"/>
+      <w:bookmarkStart w:id="2" w:name="_Toc444871280"/>
       <w:r>
         <w:t>Fix Details</w:t>
       </w:r>
@@ -672,11 +688,21 @@
             <w:pPr>
               <w:pStyle w:val="TableText"/>
             </w:pPr>
-            <w:fldSimple w:instr=" DOCPROPERTY  &quot;$Base Release$&quot;  \* MERGEFORMAT ">
-              <w:r>
-                <w:t>4.7.0.x</w:t>
-              </w:r>
-            </w:fldSimple>
+            <w:r>
+              <w:fldChar w:fldCharType="begin"/>
+            </w:r>
+            <w:r>
+              <w:instrText xml:space="preserve"> DOCPROPERTY  "$Base Release$"  \* MERGEFORMAT </w:instrText>
+            </w:r>
+            <w:r>
+              <w:fldChar w:fldCharType="separate"/>
+            </w:r>
+            <w:r>
+              <w:t>4.7.0.x</w:t>
+            </w:r>
+            <w:r>
+              <w:fldChar w:fldCharType="end"/>
+            </w:r>
           </w:p>
         </w:tc>
       </w:tr>
@@ -710,6 +736,30 @@
           </w:tcPr>
           <w:p>
             <w:pPr>
+              <w:pStyle w:val="Default"/>
+              <w:jc w:val="both"/>
+              <w:rPr>
+                <w:sz w:val="16"/>
+                <w:szCs w:val="16"/>
+              </w:rPr>
+            </w:pPr>
+            <w:r>
+              <w:rPr>
+                <w:sz w:val="16"/>
+                <w:szCs w:val="16"/>
+              </w:rPr>
+              <w:t>Network Manager 4.7.0.x Fix 38</w:t>
+            </w:r>
+            <w:r>
+              <w:rPr>
+                <w:sz w:val="16"/>
+                <w:szCs w:val="16"/>
+              </w:rPr>
+              <w:t xml:space="preserve"> Patchset. </w:t>
+            </w:r>
+          </w:p>
+          <w:p>
+            <w:pPr>
               <w:pStyle w:val="TableText"/>
               <w:jc w:val="both"/>
             </w:pPr>
@@ -717,57 +767,21 @@
               <w:rPr>
                 <w:szCs w:val="16"/>
               </w:rPr>
-              <w:t>Updating</w:t>
-            </w:r>
-            <w:r>
-              <w:rPr>
-                <w:szCs w:val="16"/>
-              </w:rPr>
-              <w:t xml:space="preserve"> </w:t>
-            </w:r>
-            <w:r>
-              <w:rPr>
-                <w:szCs w:val="16"/>
-              </w:rPr>
-              <w:t xml:space="preserve">the Survey Date using </w:t>
-            </w:r>
-            <w:r>
-              <w:rPr>
-                <w:szCs w:val="16"/>
-              </w:rPr>
-              <w:t xml:space="preserve">Asset Items form (where actual column data type is VARCHAR2, however </w:t>
-            </w:r>
-            <w:r>
-              <w:rPr>
-                <w:szCs w:val="16"/>
-              </w:rPr>
-              <w:t xml:space="preserve">Format is DATE in Asset </w:t>
-            </w:r>
-            <w:proofErr w:type="spellStart"/>
-            <w:r>
-              <w:rPr>
-                <w:szCs w:val="16"/>
-              </w:rPr>
-              <w:t>Metamodel</w:t>
-            </w:r>
-            <w:proofErr w:type="spellEnd"/>
-            <w:r>
-              <w:rPr>
-                <w:szCs w:val="16"/>
-              </w:rPr>
-              <w:t>)</w:t>
-            </w:r>
-            <w:r>
-              <w:rPr>
-                <w:szCs w:val="16"/>
-              </w:rPr>
-              <w:t xml:space="preserve"> </w:t>
-            </w:r>
-            <w:r>
-              <w:rPr>
-                <w:szCs w:val="16"/>
-              </w:rPr>
-              <w:t>causes issues in Locator form</w:t>
+              <w:t xml:space="preserve">Please refer to </w:t>
+            </w:r>
+            <w:r>
+              <w:rPr>
+                <w:b/>
+                <w:bCs/>
+                <w:szCs w:val="16"/>
+              </w:rPr>
+              <w:t xml:space="preserve">Section 4 </w:t>
+            </w:r>
+            <w:r>
+              <w:rPr>
+                <w:szCs w:val="16"/>
+              </w:rPr>
+              <w:t xml:space="preserve">of this document for details of each of the individual defects included. </w:t>
             </w:r>
           </w:p>
         </w:tc>
@@ -1077,6 +1091,40 @@
               <w:pStyle w:val="Default"/>
               <w:jc w:val="both"/>
               <w:rPr>
+                <w:b/>
+                <w:sz w:val="16"/>
+                <w:szCs w:val="16"/>
+              </w:rPr>
+            </w:pPr>
+            <w:r>
+              <w:rPr>
+                <w:b/>
+                <w:sz w:val="16"/>
+                <w:szCs w:val="16"/>
+              </w:rPr>
+              <w:t xml:space="preserve">nm0110.fmx </w:t>
+            </w:r>
+            <w:r>
+              <w:rPr>
+                <w:sz w:val="16"/>
+                <w:szCs w:val="16"/>
+              </w:rPr>
+              <w:t xml:space="preserve">to </w:t>
+            </w:r>
+            <w:r>
+              <w:rPr>
+                <w:b/>
+                <w:sz w:val="16"/>
+                <w:szCs w:val="16"/>
+              </w:rPr>
+              <w:t>nm0110_old.fmx</w:t>
+            </w:r>
+          </w:p>
+          <w:p>
+            <w:pPr>
+              <w:pStyle w:val="Default"/>
+              <w:jc w:val="both"/>
+              <w:rPr>
                 <w:sz w:val="16"/>
                 <w:szCs w:val="16"/>
               </w:rPr>
@@ -1480,7 +1528,7 @@
       <w:pPr>
         <w:pStyle w:val="Heading1"/>
       </w:pPr>
-      <w:bookmarkStart w:id="3" w:name="_Toc444089245"/>
+      <w:bookmarkStart w:id="3" w:name="_Toc444871281"/>
       <w:r>
         <w:t>List of Amended Files</w:t>
       </w:r>
@@ -1605,16 +1653,54 @@
           </w:p>
         </w:tc>
       </w:tr>
+      <w:tr>
+        <w:trPr>
+          <w:trHeight w:val="181"/>
+        </w:trPr>
+        <w:tc>
+          <w:tcPr>
+            <w:tcW w:w="2545" w:type="dxa"/>
+            <w:shd w:val="clear" w:color="auto" w:fill="FFFFFF" w:themeFill="background1"/>
+          </w:tcPr>
+          <w:p>
+            <w:pPr>
+              <w:pStyle w:val="TableText"/>
+            </w:pPr>
+            <w:r>
+              <w:t>nm0110.fmx</w:t>
+            </w:r>
+          </w:p>
+        </w:tc>
+        <w:tc>
+          <w:tcPr>
+            <w:tcW w:w="7733" w:type="dxa"/>
+            <w:shd w:val="clear" w:color="auto" w:fill="FFFFFF" w:themeFill="background1"/>
+          </w:tcPr>
+          <w:p>
+            <w:pPr>
+              <w:pStyle w:val="TableText"/>
+            </w:pPr>
+            <w:r>
+              <w:t>5.4</w:t>
+            </w:r>
+          </w:p>
+        </w:tc>
+      </w:tr>
     </w:tbl>
     <w:p/>
+    <w:p/>
+    <w:p/>
+    <w:p/>
+    <w:p/>
     <w:p>
       <w:pPr>
         <w:pStyle w:val="Heading1"/>
       </w:pPr>
       <w:bookmarkStart w:id="4" w:name="_Toc420919926"/>
       <w:bookmarkStart w:id="5" w:name="_Toc421108158"/>
-      <w:bookmarkStart w:id="6" w:name="_Toc444089246"/>
-      <w:r>
+      <w:bookmarkStart w:id="6" w:name="_Toc444871282"/>
+      <w:r>
+        <w:lastRenderedPageBreak/>
         <w:t>Log No. Summary</w:t>
       </w:r>
       <w:bookmarkEnd w:id="4"/>
@@ -1815,6 +1901,53 @@
             </w:pPr>
             <w:r>
               <w:t>7000239707, 7000415425</w:t>
+            </w:r>
+          </w:p>
+        </w:tc>
+      </w:tr>
+      <w:tr>
+        <w:trPr>
+          <w:trHeight w:val="181"/>
+        </w:trPr>
+        <w:tc>
+          <w:tcPr>
+            <w:tcW w:w="5965" w:type="dxa"/>
+            <w:shd w:val="clear" w:color="auto" w:fill="FFFFFF" w:themeFill="background1"/>
+          </w:tcPr>
+          <w:p>
+            <w:pPr>
+              <w:pStyle w:val="TableText"/>
+            </w:pPr>
+            <w:r>
+              <w:t>Survey length (route length) is wrong (see 72307)</w:t>
+            </w:r>
+          </w:p>
+        </w:tc>
+        <w:tc>
+          <w:tcPr>
+            <w:tcW w:w="2070" w:type="dxa"/>
+            <w:shd w:val="clear" w:color="auto" w:fill="FFFFFF" w:themeFill="background1"/>
+          </w:tcPr>
+          <w:p>
+            <w:pPr>
+              <w:pStyle w:val="TableText"/>
+            </w:pPr>
+            <w:r>
+              <w:t>Defect 78974</w:t>
+            </w:r>
+          </w:p>
+        </w:tc>
+        <w:tc>
+          <w:tcPr>
+            <w:tcW w:w="2243" w:type="dxa"/>
+            <w:shd w:val="clear" w:color="auto" w:fill="FFFFFF" w:themeFill="background1"/>
+          </w:tcPr>
+          <w:p>
+            <w:pPr>
+              <w:pStyle w:val="TableText"/>
+            </w:pPr>
+            <w:r>
+              <w:t>-</w:t>
             </w:r>
           </w:p>
         </w:tc>
@@ -2178,7 +2311,7 @@
             <w:fldChar w:fldCharType="separate"/>
           </w:r>
           <w:r>
-            <w:t>25-Feb-16</w:t>
+            <w:t>4-Mar-16</w:t>
           </w:r>
           <w:r>
             <w:fldChar w:fldCharType="end"/>
@@ -2339,11 +2472,21 @@
               <w:rStyle w:val="HighlightText"/>
             </w:rPr>
           </w:pPr>
-          <w:fldSimple w:instr=" DOCPROPERTY  $Product$  \* MERGEFORMAT ">
-            <w:r>
-              <w:t>Network Manager</w:t>
-            </w:r>
-          </w:fldSimple>
+          <w:r>
+            <w:fldChar w:fldCharType="begin"/>
+          </w:r>
+          <w:r>
+            <w:instrText xml:space="preserve"> DOCPROPERTY  $Product$  \* MERGEFORMAT </w:instrText>
+          </w:r>
+          <w:r>
+            <w:fldChar w:fldCharType="separate"/>
+          </w:r>
+          <w:r>
+            <w:t>Network Manager</w:t>
+          </w:r>
+          <w:r>
+            <w:fldChar w:fldCharType="end"/>
+          </w:r>
           <w:r>
             <w:t xml:space="preserve"> Fix Release Notes</w:t>
           </w:r>
@@ -2390,29 +2533,29 @@
           <w:vAlign w:val="center"/>
         </w:tcPr>
         <w:p>
-          <w:fldSimple w:instr=" DOCPROPERTY  &quot;$Base Release$&quot;  \* MERGEFORMAT ">
-            <w:r>
-              <w:t>4.7.0.x</w:t>
+          <w:r>
+            <w:fldChar w:fldCharType="begin"/>
+          </w:r>
+          <w:r>
+            <w:instrText xml:space="preserve"> DOCPROPERTY  "$Base Release$"  \* MERGEFORMAT </w:instrText>
+          </w:r>
+          <w:r>
+            <w:fldChar w:fldCharType="separate"/>
+          </w:r>
+          <w:r>
+            <w:t>4.7.0.x</w:t>
+          </w:r>
+          <w:r>
+            <w:fldChar w:fldCharType="end"/>
+          </w:r>
+          <w:r>
+            <w:t xml:space="preserve"> Fix </w:t>
+          </w:r>
+          <w:fldSimple w:instr=" DOCPROPERTY  &quot;$Fix Number$&quot;  \* MERGEFORMAT ">
+            <w:r>
+              <w:t>38</w:t>
             </w:r>
           </w:fldSimple>
-          <w:r>
-            <w:t xml:space="preserve"> Fix </w:t>
-          </w:r>
-          <w:r>
-            <w:fldChar w:fldCharType="begin"/>
-          </w:r>
-          <w:r>
-            <w:instrText xml:space="preserve"> DOCPROPERTY  "$Fix Number$"  \* MERGEFORMAT </w:instrText>
-          </w:r>
-          <w:r>
-            <w:fldChar w:fldCharType="separate"/>
-          </w:r>
-          <w:r>
-            <w:t>38</w:t>
-          </w:r>
-          <w:r>
-            <w:fldChar w:fldCharType="end"/>
-          </w:r>
           <w:r>
             <w:fldChar w:fldCharType="begin"/>
           </w:r>
@@ -2436,11 +2579,21 @@
           <w:r>
             <w:t xml:space="preserve">: </w:t>
           </w:r>
-          <w:fldSimple w:instr=" DOCPROPERTY  &quot;$Release Date$&quot;  \* MERGEFORMAT ">
-            <w:r>
-              <w:t>24th Feb 2016</w:t>
-            </w:r>
-          </w:fldSimple>
+          <w:r>
+            <w:fldChar w:fldCharType="begin"/>
+          </w:r>
+          <w:r>
+            <w:instrText xml:space="preserve"> DOCPROPERTY  "$Release Date$"  \* MERGEFORMAT </w:instrText>
+          </w:r>
+          <w:r>
+            <w:fldChar w:fldCharType="separate"/>
+          </w:r>
+          <w:r>
+            <w:t>4th Mar 2016</w:t>
+          </w:r>
+          <w:r>
+            <w:fldChar w:fldCharType="end"/>
+          </w:r>
         </w:p>
       </w:tc>
       <w:tc>
@@ -2465,7 +2618,7 @@
             <w:rPr>
               <w:noProof/>
             </w:rPr>
-            <w:t>2</w:t>
+            <w:t>3</w:t>
           </w:r>
           <w:r>
             <w:rPr>
@@ -2498,7 +2651,7 @@
             <w:rPr>
               <w:noProof/>
             </w:rPr>
-            <w:t>2</w:t>
+            <w:t>3</w:t>
           </w:r>
           <w:r>
             <w:rPr>
@@ -3247,6 +3400,119 @@
     </w:lvl>
   </w:abstractNum>
   <w:abstractNum w:abstractNumId="11" w15:restartNumberingAfterBreak="0">
+    <w:nsid w:val="1C692F0D"/>
+    <w:multiLevelType w:val="hybridMultilevel"/>
+    <w:tmpl w:val="883040C8"/>
+    <w:lvl w:ilvl="0" w:tplc="69BA8908">
+      <w:start w:val="5"/>
+      <w:numFmt w:val="bullet"/>
+      <w:lvlText w:val="-"/>
+      <w:lvlJc w:val="left"/>
+      <w:pPr>
+        <w:ind w:left="720" w:hanging="360"/>
+      </w:pPr>
+      <w:rPr>
+        <w:rFonts w:ascii="Arial" w:eastAsia="Times New Roman" w:hAnsi="Arial" w:cs="Arial" w:hint="default"/>
+      </w:rPr>
+    </w:lvl>
+    <w:lvl w:ilvl="1" w:tplc="04090003" w:tentative="1">
+      <w:start w:val="1"/>
+      <w:numFmt w:val="bullet"/>
+      <w:lvlText w:val="o"/>
+      <w:lvlJc w:val="left"/>
+      <w:pPr>
+        <w:ind w:left="1440" w:hanging="360"/>
+      </w:pPr>
+      <w:rPr>
+        <w:rFonts w:ascii="Courier New" w:hAnsi="Courier New" w:cs="Courier New" w:hint="default"/>
+      </w:rPr>
+    </w:lvl>
+    <w:lvl w:ilvl="2" w:tplc="04090005" w:tentative="1">
+      <w:start w:val="1"/>
+      <w:numFmt w:val="bullet"/>
+      <w:lvlText w:val=""/>
+      <w:lvlJc w:val="left"/>
+      <w:pPr>
+        <w:ind w:left="2160" w:hanging="360"/>
+      </w:pPr>
+      <w:rPr>
+        <w:rFonts w:ascii="Wingdings" w:hAnsi="Wingdings" w:hint="default"/>
+      </w:rPr>
+    </w:lvl>
+    <w:lvl w:ilvl="3" w:tplc="04090001" w:tentative="1">
+      <w:start w:val="1"/>
+      <w:numFmt w:val="bullet"/>
+      <w:lvlText w:val=""/>
+      <w:lvlJc w:val="left"/>
+      <w:pPr>
+        <w:ind w:left="2880" w:hanging="360"/>
+      </w:pPr>
+      <w:rPr>
+        <w:rFonts w:ascii="Symbol" w:hAnsi="Symbol" w:hint="default"/>
+      </w:rPr>
+    </w:lvl>
+    <w:lvl w:ilvl="4" w:tplc="04090003" w:tentative="1">
+      <w:start w:val="1"/>
+      <w:numFmt w:val="bullet"/>
+      <w:lvlText w:val="o"/>
+      <w:lvlJc w:val="left"/>
+      <w:pPr>
+        <w:ind w:left="3600" w:hanging="360"/>
+      </w:pPr>
+      <w:rPr>
+        <w:rFonts w:ascii="Courier New" w:hAnsi="Courier New" w:cs="Courier New" w:hint="default"/>
+      </w:rPr>
+    </w:lvl>
+    <w:lvl w:ilvl="5" w:tplc="04090005" w:tentative="1">
+      <w:start w:val="1"/>
+      <w:numFmt w:val="bullet"/>
+      <w:lvlText w:val=""/>
+      <w:lvlJc w:val="left"/>
+      <w:pPr>
+        <w:ind w:left="4320" w:hanging="360"/>
+      </w:pPr>
+      <w:rPr>
+        <w:rFonts w:ascii="Wingdings" w:hAnsi="Wingdings" w:hint="default"/>
+      </w:rPr>
+    </w:lvl>
+    <w:lvl w:ilvl="6" w:tplc="04090001" w:tentative="1">
+      <w:start w:val="1"/>
+      <w:numFmt w:val="bullet"/>
+      <w:lvlText w:val=""/>
+      <w:lvlJc w:val="left"/>
+      <w:pPr>
+        <w:ind w:left="5040" w:hanging="360"/>
+      </w:pPr>
+      <w:rPr>
+        <w:rFonts w:ascii="Symbol" w:hAnsi="Symbol" w:hint="default"/>
+      </w:rPr>
+    </w:lvl>
+    <w:lvl w:ilvl="7" w:tplc="04090003" w:tentative="1">
+      <w:start w:val="1"/>
+      <w:numFmt w:val="bullet"/>
+      <w:lvlText w:val="o"/>
+      <w:lvlJc w:val="left"/>
+      <w:pPr>
+        <w:ind w:left="5760" w:hanging="360"/>
+      </w:pPr>
+      <w:rPr>
+        <w:rFonts w:ascii="Courier New" w:hAnsi="Courier New" w:cs="Courier New" w:hint="default"/>
+      </w:rPr>
+    </w:lvl>
+    <w:lvl w:ilvl="8" w:tplc="04090005" w:tentative="1">
+      <w:start w:val="1"/>
+      <w:numFmt w:val="bullet"/>
+      <w:lvlText w:val=""/>
+      <w:lvlJc w:val="left"/>
+      <w:pPr>
+        <w:ind w:left="6480" w:hanging="360"/>
+      </w:pPr>
+      <w:rPr>
+        <w:rFonts w:ascii="Wingdings" w:hAnsi="Wingdings" w:hint="default"/>
+      </w:rPr>
+    </w:lvl>
+  </w:abstractNum>
+  <w:abstractNum w:abstractNumId="12" w15:restartNumberingAfterBreak="0">
     <w:nsid w:val="38531177"/>
     <w:multiLevelType w:val="multilevel"/>
     <w:tmpl w:val="C63EEB2A"/>
@@ -3401,7 +3667,7 @@
       </w:rPr>
     </w:lvl>
   </w:abstractNum>
-  <w:abstractNum w:abstractNumId="12" w15:restartNumberingAfterBreak="0">
+  <w:abstractNum w:abstractNumId="13" w15:restartNumberingAfterBreak="0">
     <w:nsid w:val="4A206E25"/>
     <w:multiLevelType w:val="hybridMultilevel"/>
     <w:tmpl w:val="AFA8540C"/>
@@ -3493,7 +3759,7 @@
       </w:pPr>
     </w:lvl>
   </w:abstractNum>
-  <w:abstractNum w:abstractNumId="13" w15:restartNumberingAfterBreak="0">
+  <w:abstractNum w:abstractNumId="14" w15:restartNumberingAfterBreak="0">
     <w:nsid w:val="6287270F"/>
     <w:multiLevelType w:val="hybridMultilevel"/>
     <w:tmpl w:val="40AC66CE"/>
@@ -3610,7 +3876,7 @@
       </w:pPr>
     </w:lvl>
   </w:abstractNum>
-  <w:abstractNum w:abstractNumId="14" w15:restartNumberingAfterBreak="0">
+  <w:abstractNum w:abstractNumId="15" w15:restartNumberingAfterBreak="0">
     <w:nsid w:val="6BCF2BC8"/>
     <w:multiLevelType w:val="multilevel"/>
     <w:tmpl w:val="87987664"/>
@@ -3769,7 +4035,7 @@
       </w:rPr>
     </w:lvl>
   </w:abstractNum>
-  <w:abstractNum w:abstractNumId="15" w15:restartNumberingAfterBreak="0">
+  <w:abstractNum w:abstractNumId="16" w15:restartNumberingAfterBreak="0">
     <w:nsid w:val="6E17288E"/>
     <w:multiLevelType w:val="multilevel"/>
     <w:tmpl w:val="32DA2350"/>
@@ -3929,7 +4195,7 @@
       </w:rPr>
     </w:lvl>
   </w:abstractNum>
-  <w:abstractNum w:abstractNumId="16" w15:restartNumberingAfterBreak="0">
+  <w:abstractNum w:abstractNumId="17" w15:restartNumberingAfterBreak="0">
     <w:nsid w:val="6F85065D"/>
     <w:multiLevelType w:val="hybridMultilevel"/>
     <w:tmpl w:val="FA7AD3CC"/>
@@ -4046,7 +4312,7 @@
       </w:pPr>
     </w:lvl>
   </w:abstractNum>
-  <w:abstractNum w:abstractNumId="17" w15:restartNumberingAfterBreak="0">
+  <w:abstractNum w:abstractNumId="18" w15:restartNumberingAfterBreak="0">
     <w:nsid w:val="75470282"/>
     <w:multiLevelType w:val="hybridMultilevel"/>
     <w:tmpl w:val="004A5070"/>
@@ -4192,13 +4458,13 @@
     </w:lvl>
   </w:abstractNum>
   <w:num w:numId="1">
-    <w:abstractNumId w:val="11"/>
+    <w:abstractNumId w:val="12"/>
   </w:num>
   <w:num w:numId="2">
-    <w:abstractNumId w:val="15"/>
+    <w:abstractNumId w:val="16"/>
   </w:num>
   <w:num w:numId="3">
-    <w:abstractNumId w:val="17"/>
+    <w:abstractNumId w:val="18"/>
   </w:num>
   <w:num w:numId="4">
     <w:abstractNumId w:val="6"/>
@@ -4219,7 +4485,7 @@
     <w:abstractNumId w:val="1"/>
   </w:num>
   <w:num w:numId="10">
-    <w:abstractNumId w:val="14"/>
+    <w:abstractNumId w:val="15"/>
   </w:num>
   <w:num w:numId="11">
     <w:abstractNumId w:val="7"/>
@@ -4234,13 +4500,13 @@
     <w:abstractNumId w:val="5"/>
   </w:num>
   <w:num w:numId="15">
-    <w:abstractNumId w:val="13"/>
+    <w:abstractNumId w:val="14"/>
   </w:num>
   <w:num w:numId="16">
-    <w:abstractNumId w:val="16"/>
+    <w:abstractNumId w:val="17"/>
   </w:num>
   <w:num w:numId="17">
-    <w:abstractNumId w:val="12"/>
+    <w:abstractNumId w:val="13"/>
   </w:num>
   <w:num w:numId="18">
     <w:abstractNumId w:val="9"/>
@@ -4270,10 +4536,13 @@
     </w:lvlOverride>
   </w:num>
   <w:num w:numId="23">
-    <w:abstractNumId w:val="11"/>
+    <w:abstractNumId w:val="12"/>
     <w:lvlOverride w:ilvl="0">
       <w:startOverride w:val="1"/>
     </w:lvlOverride>
+  </w:num>
+  <w:num w:numId="24">
+    <w:abstractNumId w:val="11"/>
   </w:num>
 </w:numbering>
 </file>

</xml_diff>

<commit_message>
TFS Defect 425759 subject was wrong.
git-svn-id: svn://127.0.0.1/Core@9941 17c802ae-cbca-534c-9e8e-6d19a4926c45
</commit_message>
<xml_diff>
--- a/trunk/doc/readme_exnm04070001en_updt38.docx
+++ b/trunk/doc/readme_exnm04070001en_updt38.docx
@@ -2,7 +2,10 @@
 <file path=word/document.xml><?xml version="1.0" encoding="utf-8"?>
 <w:document xmlns:wpc="http://schemas.microsoft.com/office/word/2010/wordprocessingCanvas" xmlns:mc="http://schemas.openxmlformats.org/markup-compatibility/2006" xmlns:o="urn:schemas-microsoft-com:office:office" xmlns:r="http://schemas.openxmlformats.org/officeDocument/2006/relationships" xmlns:m="http://schemas.openxmlformats.org/officeDocument/2006/math" xmlns:v="urn:schemas-microsoft-com:vml" xmlns:wp14="http://schemas.microsoft.com/office/word/2010/wordprocessingDrawing" xmlns:wp="http://schemas.openxmlformats.org/drawingml/2006/wordprocessingDrawing" xmlns:w10="urn:schemas-microsoft-com:office:word" xmlns:w="http://schemas.openxmlformats.org/wordprocessingml/2006/main" xmlns:w14="http://schemas.microsoft.com/office/word/2010/wordml" xmlns:w15="http://schemas.microsoft.com/office/word/2012/wordml" xmlns:wpg="http://schemas.microsoft.com/office/word/2010/wordprocessingGroup" xmlns:wpi="http://schemas.microsoft.com/office/word/2010/wordprocessingInk" xmlns:wne="http://schemas.microsoft.com/office/word/2006/wordml" xmlns:wps="http://schemas.microsoft.com/office/word/2010/wordprocessingShape" mc:Ignorable="w14 w15 wp14">
   <w:body>
-    <w:p/>
+    <w:p>
+      <w:bookmarkStart w:id="0" w:name="_GoBack"/>
+      <w:bookmarkEnd w:id="0"/>
+    </w:p>
     <w:p/>
     <w:p/>
     <w:p/>
@@ -590,8 +593,6 @@
         </w:rPr>
         <w:fldChar w:fldCharType="end"/>
       </w:r>
-      <w:bookmarkStart w:id="0" w:name="_GoBack"/>
-      <w:bookmarkEnd w:id="0"/>
     </w:p>
     <w:p>
       <w:r>
@@ -636,10 +637,7 @@
         <w:fldChar w:fldCharType="begin"/>
       </w:r>
       <w:r>
-        <w:instrText xml:space="preserve"> DOCPROPE</w:instrText>
-      </w:r>
-      <w:r>
-        <w:instrText xml:space="preserve">RTY  $Product$  \* MERGEFORMAT </w:instrText>
+        <w:instrText xml:space="preserve"> DOCPROPERTY  $Product$  \* MERGEFORMAT </w:instrText>
       </w:r>
       <w:r>
         <w:fldChar w:fldCharType="separate"/>
@@ -1993,7 +1991,7 @@
               <w:pStyle w:val="TableText"/>
             </w:pPr>
             <w:r>
-              <w:t>Survey length (route length) is wrong (see 72307)</w:t>
+              <w:t>Survey length (route length) in "Group of sections" form should remain unchanged when rescaled at non 0.</w:t>
             </w:r>
           </w:p>
         </w:tc>
@@ -2441,7 +2439,7 @@
             <w:fldChar w:fldCharType="separate"/>
           </w:r>
           <w:r>
-            <w:t>24-May-16</w:t>
+            <w:t>2-Jun-16</w:t>
           </w:r>
           <w:r>
             <w:fldChar w:fldCharType="end"/>
@@ -2488,7 +2486,7 @@
             <w:fldChar w:fldCharType="separate"/>
           </w:r>
           <w:r>
-            <w:t>3</w:t>
+            <w:t>4</w:t>
           </w:r>
           <w:r>
             <w:fldChar w:fldCharType="end"/>
@@ -2748,7 +2746,7 @@
             <w:rPr>
               <w:noProof/>
             </w:rPr>
-            <w:t>2</w:t>
+            <w:t>3</w:t>
           </w:r>
           <w:r>
             <w:rPr>

</xml_diff>